<commit_message>
Added column headers for analysis in Word doc and created C code for Question2
</commit_message>
<xml_diff>
--- a/HW2 part 3.docx
+++ b/HW2 part 3.docx
@@ -887,13 +887,41 @@
           <w:tcPr>
             <w:tcW w:w="4428" w:type="dxa"/>
           </w:tcPr>
-          <w:p/>
+          <w:p>
+            <w:pPr>
+              <w:jc w:val="center"/>
+              <w:rPr>
+                <w:b/>
+              </w:rPr>
+            </w:pPr>
+            <w:r>
+              <w:rPr>
+                <w:b/>
+              </w:rPr>
+              <w:t>Assembly Code</w:t>
+            </w:r>
+          </w:p>
         </w:tc>
         <w:tc>
           <w:tcPr>
             <w:tcW w:w="4428" w:type="dxa"/>
           </w:tcPr>
-          <w:p/>
+          <w:p>
+            <w:pPr>
+              <w:jc w:val="center"/>
+              <w:rPr>
+                <w:b/>
+              </w:rPr>
+            </w:pPr>
+            <w:r>
+              <w:rPr>
+                <w:b/>
+              </w:rPr>
+              <w:t>Interpretation</w:t>
+            </w:r>
+            <w:bookmarkStart w:id="0" w:name="_GoBack"/>
+            <w:bookmarkEnd w:id="0"/>
+          </w:p>
         </w:tc>
       </w:tr>
       <w:tr>
@@ -2902,16 +2930,22 @@
       <w:r>
         <w:t>432</w:t>
       </w:r>
-      <w:bookmarkStart w:id="0" w:name="_GoBack"/>
-      <w:bookmarkEnd w:id="0"/>
       <w:r>
         <w:br w:type="column"/>
       </w:r>
+      <w:proofErr w:type="gramStart"/>
       <w:r>
         <w:rPr>
           <w:u w:val="single"/>
         </w:rPr>
-        <w:t>Question 3</w:t>
+        <w:t>Question</w:t>
+      </w:r>
+      <w:proofErr w:type="gramEnd"/>
+      <w:r>
+        <w:rPr>
+          <w:u w:val="single"/>
+        </w:rPr>
+        <w:t xml:space="preserve"> 3</w:t>
       </w:r>
     </w:p>
     <w:p/>

</xml_diff>

<commit_message>
Added output idea for Question3
</commit_message>
<xml_diff>
--- a/HW2 part 3.docx
+++ b/HW2 part 3.docx
@@ -8226,6 +8226,11 @@
         </w:rPr>
       </w:pPr>
       <w:r>
+        <w:t>An index between 100 and 999</w:t>
+      </w:r>
+      <w:bookmarkStart w:id="0" w:name="_GoBack"/>
+      <w:bookmarkEnd w:id="0"/>
+      <w:r>
         <w:br w:type="column"/>
       </w:r>
       <w:r>
@@ -10674,8 +10679,6 @@
       <w:r>
         <w:t>...</w:t>
       </w:r>
-      <w:bookmarkStart w:id="0" w:name="_GoBack"/>
-      <w:bookmarkEnd w:id="0"/>
     </w:p>
     <w:sectPr>
       <w:pgSz w:w="12240" w:h="15840"/>

</xml_diff>